<commit_message>
corrected an unclear/incorrect statement in my instructions
</commit_message>
<xml_diff>
--- a/README_Random_filename_generator.docx
+++ b/README_Random_filename_generator.docx
@@ -180,15 +180,7 @@
         <w:rPr>
           <w:b/>
         </w:rPr>
-        <w:t xml:space="preserve">, and it must be different </w:t>
-      </w:r>
-      <w:bookmarkStart w:id="0" w:name="_GoBack"/>
-      <w:bookmarkEnd w:id="0"/>
-      <w:r>
-        <w:rPr>
-          <w:b/>
-        </w:rPr>
-        <w:t>from the input directory</w:t>
+        <w:t>, and it must be different from the input directory</w:t>
       </w:r>
       <w:r>
         <w:t xml:space="preserve">. </w:t>
@@ -295,30 +287,8 @@
       </w:pPr>
     </w:p>
     <w:p>
-      <w:pPr>
-        <w:pStyle w:val="ListParagraph"/>
-        <w:numPr>
-          <w:ilvl w:val="0"/>
-          <w:numId w:val="1"/>
-        </w:numPr>
-        <w:rPr>
-          <w:i/>
-        </w:rPr>
-      </w:pPr>
-      <w:r>
-        <w:t xml:space="preserve">If the code is successfully run, the console will display </w:t>
-      </w:r>
-      <w:r>
-        <w:rPr>
-          <w:i/>
-        </w:rPr>
-        <w:t>random_rename(“/path/to/input/directory”, “/path/to/output/directory”, “.czi”)</w:t>
-      </w:r>
-    </w:p>
-    <w:p>
-      <w:pPr>
-        <w:pStyle w:val="ListParagraph"/>
-      </w:pPr>
+      <w:bookmarkStart w:id="0" w:name="_GoBack"/>
+      <w:bookmarkEnd w:id="0"/>
     </w:p>
     <w:p>
       <w:pPr>
@@ -514,12 +484,12 @@
         <w:rPr>
           <w:i/>
         </w:rPr>
+        <w:t>…continued on next page</w:t>
+      </w:r>
+    </w:p>
+    <w:p>
+      <w:r>
         <w:lastRenderedPageBreak/>
-        <w:t>…continued on next page</w:t>
-      </w:r>
-    </w:p>
-    <w:p>
-      <w:r>
         <w:t xml:space="preserve">I then create an output folder </w:t>
       </w:r>
       <w:r>

</xml_diff>